<commit_message>
kész, dátum is már fasza
</commit_message>
<xml_diff>
--- a/analizis_modell_kidolgozasa_1-nascha.docx
+++ b/analizis_modell_kidolgozasa_1-nascha.docx
@@ -619,7 +619,7 @@
           <w:sz w:val="28"/>
           <w:szCs w:val="28"/>
         </w:rPr>
-        <w:t>február 28</w:t>
+        <w:t>március 1</w:t>
       </w:r>
       <w:r>
         <w:rPr>
@@ -10612,12 +10612,6 @@
         <w:lang w:val="en-US"/>
       </w:rPr>
       <w:fldChar w:fldCharType="end"/>
-    </w:r>
-    <w:r>
-      <w:rPr>
-        <w:lang w:val="en-US"/>
-      </w:rPr>
-      <w:t>28</w:t>
     </w:r>
   </w:p>
 </w:ftr>

</xml_diff>